<commit_message>
Updated reference type document to be more readable
</commit_message>
<xml_diff>
--- a/Documentation/Reference Type Documentation.docx
+++ b/Documentation/Reference Type Documentation.docx
@@ -1214,19 +1214,32 @@
           </w:tcPr>
           <w:p>
             <w:pPr>
+              <w:spacing w:line="276" w:lineRule="auto"/>
               <w:cnfStyle w:val="000000100000" w:firstRow="0" w:lastRow="0" w:firstColumn="0" w:lastColumn="0" w:oddVBand="0" w:evenVBand="0" w:oddHBand="1" w:evenHBand="0" w:firstRowFirstColumn="0" w:firstRowLastColumn="0" w:lastRowFirstColumn="0" w:lastRowLastColumn="0"/>
+              <w:rPr>
+                <w:color w:val="833C0B" w:themeColor="accent2" w:themeShade="80"/>
+              </w:rPr>
             </w:pPr>
             <w:proofErr w:type="spellStart"/>
             <w:proofErr w:type="gramStart"/>
             <w:r>
+              <w:rPr>
+                <w:color w:val="833C0B" w:themeColor="accent2" w:themeShade="80"/>
+              </w:rPr>
               <w:t>setLinkText</w:t>
             </w:r>
             <w:proofErr w:type="spellEnd"/>
             <w:r>
+              <w:rPr>
+                <w:color w:val="833C0B" w:themeColor="accent2" w:themeShade="80"/>
+              </w:rPr>
               <w:t>(</w:t>
             </w:r>
             <w:proofErr w:type="gramEnd"/>
             <w:r>
+              <w:rPr>
+                <w:color w:val="833C0B" w:themeColor="accent2" w:themeShade="80"/>
+              </w:rPr>
               <w:t>)</w:t>
             </w:r>
           </w:p>
@@ -1278,27 +1291,46 @@
           </w:tcPr>
           <w:p>
             <w:pPr>
+              <w:spacing w:line="276" w:lineRule="auto"/>
               <w:cnfStyle w:val="000000000000" w:firstRow="0" w:lastRow="0" w:firstColumn="0" w:lastColumn="0" w:oddVBand="0" w:evenVBand="0" w:oddHBand="0" w:evenHBand="0" w:firstRowFirstColumn="0" w:firstRowLastColumn="0" w:lastRowFirstColumn="0" w:lastRowLastColumn="0"/>
+              <w:rPr>
+                <w:color w:val="833C0B" w:themeColor="accent2" w:themeShade="80"/>
+              </w:rPr>
             </w:pPr>
             <w:proofErr w:type="spellStart"/>
             <w:proofErr w:type="gramStart"/>
             <w:r>
+              <w:rPr>
+                <w:color w:val="833C0B" w:themeColor="accent2" w:themeShade="80"/>
+              </w:rPr>
               <w:t>stringToLink</w:t>
             </w:r>
             <w:proofErr w:type="spellEnd"/>
             <w:r>
+              <w:rPr>
+                <w:color w:val="833C0B" w:themeColor="accent2" w:themeShade="80"/>
+              </w:rPr>
               <w:t>(</w:t>
             </w:r>
             <w:proofErr w:type="gramEnd"/>
             <w:r>
+              <w:rPr>
+                <w:color w:val="833C0B" w:themeColor="accent2" w:themeShade="80"/>
+              </w:rPr>
               <w:t xml:space="preserve">String </w:t>
             </w:r>
             <w:proofErr w:type="spellStart"/>
             <w:r>
+              <w:rPr>
+                <w:color w:val="833C0B" w:themeColor="accent2" w:themeShade="80"/>
+              </w:rPr>
               <w:t>textMatch</w:t>
             </w:r>
             <w:proofErr w:type="spellEnd"/>
             <w:r>
+              <w:rPr>
+                <w:color w:val="833C0B" w:themeColor="accent2" w:themeShade="80"/>
+              </w:rPr>
               <w:t>)</w:t>
             </w:r>
           </w:p>
@@ -1592,19 +1624,32 @@
           </w:tcPr>
           <w:p>
             <w:pPr>
+              <w:spacing w:line="276" w:lineRule="auto"/>
               <w:cnfStyle w:val="000000100000" w:firstRow="0" w:lastRow="0" w:firstColumn="0" w:lastColumn="0" w:oddVBand="0" w:evenVBand="0" w:oddHBand="1" w:evenHBand="0" w:firstRowFirstColumn="0" w:firstRowLastColumn="0" w:lastRowFirstColumn="0" w:lastRowLastColumn="0"/>
+              <w:rPr>
+                <w:color w:val="833C0B" w:themeColor="accent2" w:themeShade="80"/>
+              </w:rPr>
             </w:pPr>
             <w:proofErr w:type="spellStart"/>
             <w:proofErr w:type="gramStart"/>
             <w:r>
+              <w:rPr>
+                <w:color w:val="833C0B" w:themeColor="accent2" w:themeShade="80"/>
+              </w:rPr>
               <w:t>setAttribute</w:t>
             </w:r>
             <w:proofErr w:type="spellEnd"/>
             <w:r>
+              <w:rPr>
+                <w:color w:val="833C0B" w:themeColor="accent2" w:themeShade="80"/>
+              </w:rPr>
               <w:t>(</w:t>
             </w:r>
             <w:proofErr w:type="gramEnd"/>
             <w:r>
+              <w:rPr>
+                <w:color w:val="833C0B" w:themeColor="accent2" w:themeShade="80"/>
+              </w:rPr>
               <w:t>String attribute, String value)</w:t>
             </w:r>
           </w:p>
@@ -1709,22 +1754,38 @@
           </w:tcPr>
           <w:p>
             <w:pPr>
+              <w:spacing w:line="276" w:lineRule="auto"/>
               <w:cnfStyle w:val="000000100000" w:firstRow="0" w:lastRow="0" w:firstColumn="0" w:lastColumn="0" w:oddVBand="0" w:evenVBand="0" w:oddHBand="1" w:evenHBand="0" w:firstRowFirstColumn="0" w:firstRowLastColumn="0" w:lastRowFirstColumn="0" w:lastRowLastColumn="0"/>
+              <w:rPr>
+                <w:color w:val="833C0B" w:themeColor="accent2" w:themeShade="80"/>
+              </w:rPr>
             </w:pPr>
             <w:proofErr w:type="spellStart"/>
             <w:proofErr w:type="gramStart"/>
             <w:r>
+              <w:rPr>
+                <w:color w:val="833C0B" w:themeColor="accent2" w:themeShade="80"/>
+              </w:rPr>
               <w:t>addField</w:t>
             </w:r>
             <w:proofErr w:type="spellEnd"/>
             <w:r>
+              <w:rPr>
+                <w:color w:val="833C0B" w:themeColor="accent2" w:themeShade="80"/>
+              </w:rPr>
               <w:t>(</w:t>
             </w:r>
             <w:proofErr w:type="gramEnd"/>
             <w:r>
+              <w:rPr>
+                <w:color w:val="833C0B" w:themeColor="accent2" w:themeShade="80"/>
+              </w:rPr>
               <w:t>Element element)</w:t>
             </w:r>
             <w:r>
+              <w:rPr>
+                <w:color w:val="833C0B" w:themeColor="accent2" w:themeShade="80"/>
+              </w:rPr>
               <w:t>.</w:t>
             </w:r>
           </w:p>
@@ -1773,19 +1834,32 @@
           </w:tcPr>
           <w:p>
             <w:pPr>
+              <w:spacing w:line="276" w:lineRule="auto"/>
               <w:cnfStyle w:val="000000000000" w:firstRow="0" w:lastRow="0" w:firstColumn="0" w:lastColumn="0" w:oddVBand="0" w:evenVBand="0" w:oddHBand="0" w:evenHBand="0" w:firstRowFirstColumn="0" w:firstRowLastColumn="0" w:lastRowFirstColumn="0" w:lastRowLastColumn="0"/>
+              <w:rPr>
+                <w:color w:val="833C0B" w:themeColor="accent2" w:themeShade="80"/>
+              </w:rPr>
             </w:pPr>
             <w:proofErr w:type="spellStart"/>
             <w:proofErr w:type="gramStart"/>
             <w:r>
+              <w:rPr>
+                <w:color w:val="833C0B" w:themeColor="accent2" w:themeShade="80"/>
+              </w:rPr>
               <w:t>addLabel</w:t>
             </w:r>
             <w:proofErr w:type="spellEnd"/>
             <w:r>
+              <w:rPr>
+                <w:color w:val="833C0B" w:themeColor="accent2" w:themeShade="80"/>
+              </w:rPr>
               <w:t>(</w:t>
             </w:r>
             <w:proofErr w:type="gramEnd"/>
             <w:r>
+              <w:rPr>
+                <w:color w:val="833C0B" w:themeColor="accent2" w:themeShade="80"/>
+              </w:rPr>
               <w:t>String label)</w:t>
             </w:r>
           </w:p>
@@ -1888,24 +1962,40 @@
           </w:tcPr>
           <w:p>
             <w:pPr>
+              <w:spacing w:line="276" w:lineRule="auto"/>
               <w:cnfStyle w:val="000000100000" w:firstRow="0" w:lastRow="0" w:firstColumn="0" w:lastColumn="0" w:oddVBand="0" w:evenVBand="0" w:oddHBand="1" w:evenHBand="0" w:firstRowFirstColumn="0" w:firstRowLastColumn="0" w:lastRowFirstColumn="0" w:lastRowLastColumn="0"/>
+              <w:rPr>
+                <w:color w:val="833C0B" w:themeColor="accent2" w:themeShade="80"/>
+              </w:rPr>
             </w:pPr>
             <w:proofErr w:type="spellStart"/>
             <w:proofErr w:type="gramStart"/>
             <w:r>
+              <w:rPr>
+                <w:color w:val="833C0B" w:themeColor="accent2" w:themeShade="80"/>
+              </w:rPr>
               <w:t>addFieldSet</w:t>
             </w:r>
             <w:proofErr w:type="spellEnd"/>
             <w:r>
+              <w:rPr>
+                <w:color w:val="833C0B" w:themeColor="accent2" w:themeShade="80"/>
+              </w:rPr>
               <w:t>(</w:t>
             </w:r>
             <w:proofErr w:type="spellStart"/>
             <w:proofErr w:type="gramEnd"/>
             <w:r>
+              <w:rPr>
+                <w:color w:val="833C0B" w:themeColor="accent2" w:themeShade="80"/>
+              </w:rPr>
               <w:t>FieldSet</w:t>
             </w:r>
             <w:proofErr w:type="spellEnd"/>
             <w:r>
+              <w:rPr>
+                <w:color w:val="833C0B" w:themeColor="accent2" w:themeShade="80"/>
+              </w:rPr>
               <w:t xml:space="preserve"> field)</w:t>
             </w:r>
           </w:p>
@@ -1954,19 +2044,32 @@
           </w:tcPr>
           <w:p>
             <w:pPr>
+              <w:spacing w:line="276" w:lineRule="auto"/>
               <w:cnfStyle w:val="000000000000" w:firstRow="0" w:lastRow="0" w:firstColumn="0" w:lastColumn="0" w:oddVBand="0" w:evenVBand="0" w:oddHBand="0" w:evenHBand="0" w:firstRowFirstColumn="0" w:firstRowLastColumn="0" w:lastRowFirstColumn="0" w:lastRowLastColumn="0"/>
+              <w:rPr>
+                <w:color w:val="833C0B" w:themeColor="accent2" w:themeShade="80"/>
+              </w:rPr>
             </w:pPr>
             <w:proofErr w:type="spellStart"/>
             <w:proofErr w:type="gramStart"/>
             <w:r>
+              <w:rPr>
+                <w:color w:val="833C0B" w:themeColor="accent2" w:themeShade="80"/>
+              </w:rPr>
               <w:t>setMethod</w:t>
             </w:r>
             <w:proofErr w:type="spellEnd"/>
             <w:r>
+              <w:rPr>
+                <w:color w:val="833C0B" w:themeColor="accent2" w:themeShade="80"/>
+              </w:rPr>
               <w:t>(</w:t>
             </w:r>
             <w:proofErr w:type="gramEnd"/>
             <w:r>
+              <w:rPr>
+                <w:color w:val="833C0B" w:themeColor="accent2" w:themeShade="80"/>
+              </w:rPr>
               <w:t>String type)</w:t>
             </w:r>
           </w:p>
@@ -2018,27 +2121,46 @@
           </w:tcPr>
           <w:p>
             <w:pPr>
+              <w:spacing w:line="276" w:lineRule="auto"/>
               <w:cnfStyle w:val="000000100000" w:firstRow="0" w:lastRow="0" w:firstColumn="0" w:lastColumn="0" w:oddVBand="0" w:evenVBand="0" w:oddHBand="1" w:evenHBand="0" w:firstRowFirstColumn="0" w:firstRowLastColumn="0" w:lastRowFirstColumn="0" w:lastRowLastColumn="0"/>
+              <w:rPr>
+                <w:color w:val="833C0B" w:themeColor="accent2" w:themeShade="80"/>
+              </w:rPr>
             </w:pPr>
             <w:proofErr w:type="spellStart"/>
             <w:proofErr w:type="gramStart"/>
             <w:r>
+              <w:rPr>
+                <w:color w:val="833C0B" w:themeColor="accent2" w:themeShade="80"/>
+              </w:rPr>
               <w:t>setAction</w:t>
             </w:r>
             <w:proofErr w:type="spellEnd"/>
             <w:r>
+              <w:rPr>
+                <w:color w:val="833C0B" w:themeColor="accent2" w:themeShade="80"/>
+              </w:rPr>
               <w:t>(</w:t>
             </w:r>
             <w:proofErr w:type="gramEnd"/>
             <w:r>
+              <w:rPr>
+                <w:color w:val="833C0B" w:themeColor="accent2" w:themeShade="80"/>
+              </w:rPr>
               <w:t xml:space="preserve">String </w:t>
             </w:r>
             <w:proofErr w:type="spellStart"/>
             <w:r>
+              <w:rPr>
+                <w:color w:val="833C0B" w:themeColor="accent2" w:themeShade="80"/>
+              </w:rPr>
               <w:t>url</w:t>
             </w:r>
             <w:proofErr w:type="spellEnd"/>
             <w:r>
+              <w:rPr>
+                <w:color w:val="833C0B" w:themeColor="accent2" w:themeShade="80"/>
+              </w:rPr>
               <w:t>)</w:t>
             </w:r>
           </w:p>
@@ -2143,19 +2265,32 @@
           </w:tcPr>
           <w:p>
             <w:pPr>
+              <w:spacing w:line="276" w:lineRule="auto"/>
               <w:cnfStyle w:val="000000100000" w:firstRow="0" w:lastRow="0" w:firstColumn="0" w:lastColumn="0" w:oddVBand="0" w:evenVBand="0" w:oddHBand="1" w:evenHBand="0" w:firstRowFirstColumn="0" w:firstRowLastColumn="0" w:lastRowFirstColumn="0" w:lastRowLastColumn="0"/>
+              <w:rPr>
+                <w:color w:val="833C0B" w:themeColor="accent2" w:themeShade="80"/>
+              </w:rPr>
             </w:pPr>
             <w:proofErr w:type="spellStart"/>
             <w:proofErr w:type="gramStart"/>
             <w:r>
+              <w:rPr>
+                <w:color w:val="833C0B" w:themeColor="accent2" w:themeShade="80"/>
+              </w:rPr>
               <w:t>addListItem</w:t>
             </w:r>
             <w:proofErr w:type="spellEnd"/>
             <w:r>
+              <w:rPr>
+                <w:color w:val="833C0B" w:themeColor="accent2" w:themeShade="80"/>
+              </w:rPr>
               <w:t>(</w:t>
             </w:r>
             <w:proofErr w:type="gramEnd"/>
             <w:r>
+              <w:rPr>
+                <w:color w:val="833C0B" w:themeColor="accent2" w:themeShade="80"/>
+              </w:rPr>
               <w:t>String item)</w:t>
             </w:r>
           </w:p>
@@ -2260,19 +2395,32 @@
           </w:tcPr>
           <w:p>
             <w:pPr>
+              <w:spacing w:line="276" w:lineRule="auto"/>
               <w:cnfStyle w:val="000000100000" w:firstRow="0" w:lastRow="0" w:firstColumn="0" w:lastColumn="0" w:oddVBand="0" w:evenVBand="0" w:oddHBand="1" w:evenHBand="0" w:firstRowFirstColumn="0" w:firstRowLastColumn="0" w:lastRowFirstColumn="0" w:lastRowLastColumn="0"/>
+              <w:rPr>
+                <w:color w:val="833C0B" w:themeColor="accent2" w:themeShade="80"/>
+              </w:rPr>
             </w:pPr>
             <w:proofErr w:type="spellStart"/>
             <w:proofErr w:type="gramStart"/>
             <w:r>
+              <w:rPr>
+                <w:color w:val="833C0B" w:themeColor="accent2" w:themeShade="80"/>
+              </w:rPr>
               <w:t>addText</w:t>
             </w:r>
             <w:proofErr w:type="spellEnd"/>
             <w:r>
+              <w:rPr>
+                <w:color w:val="833C0B" w:themeColor="accent2" w:themeShade="80"/>
+              </w:rPr>
               <w:t>(</w:t>
             </w:r>
             <w:proofErr w:type="gramEnd"/>
             <w:r>
+              <w:rPr>
+                <w:color w:val="833C0B" w:themeColor="accent2" w:themeShade="80"/>
+              </w:rPr>
               <w:t>String text)</w:t>
             </w:r>
           </w:p>
@@ -2321,19 +2469,32 @@
           </w:tcPr>
           <w:p>
             <w:pPr>
+              <w:spacing w:line="276" w:lineRule="auto"/>
               <w:cnfStyle w:val="000000000000" w:firstRow="0" w:lastRow="0" w:firstColumn="0" w:lastColumn="0" w:oddVBand="0" w:evenVBand="0" w:oddHBand="0" w:evenHBand="0" w:firstRowFirstColumn="0" w:firstRowLastColumn="0" w:lastRowFirstColumn="0" w:lastRowLastColumn="0"/>
+              <w:rPr>
+                <w:color w:val="833C0B" w:themeColor="accent2" w:themeShade="80"/>
+              </w:rPr>
             </w:pPr>
             <w:proofErr w:type="spellStart"/>
             <w:proofErr w:type="gramStart"/>
             <w:r>
+              <w:rPr>
+                <w:color w:val="833C0B" w:themeColor="accent2" w:themeShade="80"/>
+              </w:rPr>
               <w:t>addParagraph</w:t>
             </w:r>
             <w:proofErr w:type="spellEnd"/>
             <w:r>
+              <w:rPr>
+                <w:color w:val="833C0B" w:themeColor="accent2" w:themeShade="80"/>
+              </w:rPr>
               <w:t>(</w:t>
             </w:r>
             <w:proofErr w:type="gramEnd"/>
             <w:r>
+              <w:rPr>
+                <w:color w:val="833C0B" w:themeColor="accent2" w:themeShade="80"/>
+              </w:rPr>
               <w:t>String text)</w:t>
             </w:r>
           </w:p>
@@ -2385,19 +2546,32 @@
           </w:tcPr>
           <w:p>
             <w:pPr>
+              <w:spacing w:line="276" w:lineRule="auto"/>
               <w:cnfStyle w:val="000000100000" w:firstRow="0" w:lastRow="0" w:firstColumn="0" w:lastColumn="0" w:oddVBand="0" w:evenVBand="0" w:oddHBand="1" w:evenHBand="0" w:firstRowFirstColumn="0" w:firstRowLastColumn="0" w:lastRowFirstColumn="0" w:lastRowLastColumn="0"/>
+              <w:rPr>
+                <w:color w:val="833C0B" w:themeColor="accent2" w:themeShade="80"/>
+              </w:rPr>
             </w:pPr>
             <w:proofErr w:type="spellStart"/>
             <w:proofErr w:type="gramStart"/>
             <w:r>
+              <w:rPr>
+                <w:color w:val="833C0B" w:themeColor="accent2" w:themeShade="80"/>
+              </w:rPr>
               <w:t>addElement</w:t>
             </w:r>
             <w:proofErr w:type="spellEnd"/>
             <w:r>
+              <w:rPr>
+                <w:color w:val="833C0B" w:themeColor="accent2" w:themeShade="80"/>
+              </w:rPr>
               <w:t>(</w:t>
             </w:r>
             <w:proofErr w:type="gramEnd"/>
             <w:r>
+              <w:rPr>
+                <w:color w:val="833C0B" w:themeColor="accent2" w:themeShade="80"/>
+              </w:rPr>
               <w:t>Element item)</w:t>
             </w:r>
           </w:p>
@@ -2446,19 +2620,32 @@
           </w:tcPr>
           <w:p>
             <w:pPr>
+              <w:spacing w:line="276" w:lineRule="auto"/>
               <w:cnfStyle w:val="000000000000" w:firstRow="0" w:lastRow="0" w:firstColumn="0" w:lastColumn="0" w:oddVBand="0" w:evenVBand="0" w:oddHBand="0" w:evenHBand="0" w:firstRowFirstColumn="0" w:firstRowLastColumn="0" w:lastRowFirstColumn="0" w:lastRowLastColumn="0"/>
+              <w:rPr>
+                <w:color w:val="833C0B" w:themeColor="accent2" w:themeShade="80"/>
+              </w:rPr>
             </w:pPr>
             <w:proofErr w:type="spellStart"/>
             <w:proofErr w:type="gramStart"/>
             <w:r>
+              <w:rPr>
+                <w:color w:val="833C0B" w:themeColor="accent2" w:themeShade="80"/>
+              </w:rPr>
               <w:t>addHeading</w:t>
             </w:r>
             <w:proofErr w:type="spellEnd"/>
             <w:r>
+              <w:rPr>
+                <w:color w:val="833C0B" w:themeColor="accent2" w:themeShade="80"/>
+              </w:rPr>
               <w:t>(</w:t>
             </w:r>
             <w:proofErr w:type="gramEnd"/>
             <w:r>
+              <w:rPr>
+                <w:color w:val="833C0B" w:themeColor="accent2" w:themeShade="80"/>
+              </w:rPr>
               <w:t>String level, String text)</w:t>
             </w:r>
           </w:p>
@@ -2561,19 +2748,32 @@
           </w:tcPr>
           <w:p>
             <w:pPr>
+              <w:spacing w:line="276" w:lineRule="auto"/>
               <w:cnfStyle w:val="000000100000" w:firstRow="0" w:lastRow="0" w:firstColumn="0" w:lastColumn="0" w:oddVBand="0" w:evenVBand="0" w:oddHBand="1" w:evenHBand="0" w:firstRowFirstColumn="0" w:firstRowLastColumn="0" w:lastRowFirstColumn="0" w:lastRowLastColumn="0"/>
+              <w:rPr>
+                <w:color w:val="833C0B" w:themeColor="accent2" w:themeShade="80"/>
+              </w:rPr>
             </w:pPr>
             <w:proofErr w:type="spellStart"/>
             <w:proofErr w:type="gramStart"/>
             <w:r>
+              <w:rPr>
+                <w:color w:val="833C0B" w:themeColor="accent2" w:themeShade="80"/>
+              </w:rPr>
               <w:t>setTitle</w:t>
             </w:r>
             <w:proofErr w:type="spellEnd"/>
             <w:r>
+              <w:rPr>
+                <w:color w:val="833C0B" w:themeColor="accent2" w:themeShade="80"/>
+              </w:rPr>
               <w:t>(</w:t>
             </w:r>
             <w:proofErr w:type="gramEnd"/>
             <w:r>
+              <w:rPr>
+                <w:color w:val="833C0B" w:themeColor="accent2" w:themeShade="80"/>
+              </w:rPr>
               <w:t>String title)</w:t>
             </w:r>
           </w:p>
@@ -2622,14 +2822,24 @@
           </w:tcPr>
           <w:p>
             <w:pPr>
+              <w:spacing w:line="276" w:lineRule="auto"/>
               <w:cnfStyle w:val="000000000000" w:firstRow="0" w:lastRow="0" w:firstColumn="0" w:lastColumn="0" w:oddVBand="0" w:evenVBand="0" w:oddHBand="0" w:evenHBand="0" w:firstRowFirstColumn="0" w:firstRowLastColumn="0" w:lastRowFirstColumn="0" w:lastRowLastColumn="0"/>
+              <w:rPr>
+                <w:color w:val="833C0B" w:themeColor="accent2" w:themeShade="80"/>
+              </w:rPr>
             </w:pPr>
             <w:proofErr w:type="gramStart"/>
             <w:r>
+              <w:rPr>
+                <w:color w:val="833C0B" w:themeColor="accent2" w:themeShade="80"/>
+              </w:rPr>
               <w:t>append(</w:t>
             </w:r>
             <w:proofErr w:type="gramEnd"/>
             <w:r>
+              <w:rPr>
+                <w:color w:val="833C0B" w:themeColor="accent2" w:themeShade="80"/>
+              </w:rPr>
               <w:t>Element element)</w:t>
             </w:r>
           </w:p>
@@ -2681,14 +2891,24 @@
           </w:tcPr>
           <w:p>
             <w:pPr>
+              <w:spacing w:line="276" w:lineRule="auto"/>
               <w:cnfStyle w:val="000000100000" w:firstRow="0" w:lastRow="0" w:firstColumn="0" w:lastColumn="0" w:oddVBand="0" w:evenVBand="0" w:oddHBand="1" w:evenHBand="0" w:firstRowFirstColumn="0" w:firstRowLastColumn="0" w:lastRowFirstColumn="0" w:lastRowLastColumn="0"/>
+              <w:rPr>
+                <w:color w:val="833C0B" w:themeColor="accent2" w:themeShade="80"/>
+              </w:rPr>
             </w:pPr>
             <w:proofErr w:type="gramStart"/>
             <w:r>
+              <w:rPr>
+                <w:color w:val="833C0B" w:themeColor="accent2" w:themeShade="80"/>
+              </w:rPr>
               <w:t>initialize(</w:t>
             </w:r>
             <w:proofErr w:type="gramEnd"/>
             <w:r>
+              <w:rPr>
+                <w:color w:val="833C0B" w:themeColor="accent2" w:themeShade="80"/>
+              </w:rPr>
               <w:t>)</w:t>
             </w:r>
           </w:p>
@@ -2743,19 +2963,32 @@
           </w:tcPr>
           <w:p>
             <w:pPr>
+              <w:spacing w:line="276" w:lineRule="auto"/>
               <w:cnfStyle w:val="000000000000" w:firstRow="0" w:lastRow="0" w:firstColumn="0" w:lastColumn="0" w:oddVBand="0" w:evenVBand="0" w:oddHBand="0" w:evenHBand="0" w:firstRowFirstColumn="0" w:firstRowLastColumn="0" w:lastRowFirstColumn="0" w:lastRowLastColumn="0"/>
+              <w:rPr>
+                <w:color w:val="833C0B" w:themeColor="accent2" w:themeShade="80"/>
+              </w:rPr>
             </w:pPr>
             <w:proofErr w:type="spellStart"/>
             <w:proofErr w:type="gramStart"/>
             <w:r>
+              <w:rPr>
+                <w:color w:val="833C0B" w:themeColor="accent2" w:themeShade="80"/>
+              </w:rPr>
               <w:t>setMetaName</w:t>
             </w:r>
             <w:proofErr w:type="spellEnd"/>
             <w:r>
+              <w:rPr>
+                <w:color w:val="833C0B" w:themeColor="accent2" w:themeShade="80"/>
+              </w:rPr>
               <w:t>(</w:t>
             </w:r>
             <w:proofErr w:type="gramEnd"/>
             <w:r>
+              <w:rPr>
+                <w:color w:val="833C0B" w:themeColor="accent2" w:themeShade="80"/>
+              </w:rPr>
               <w:t>String name, String content)</w:t>
             </w:r>
           </w:p>
@@ -2807,19 +3040,32 @@
           </w:tcPr>
           <w:p>
             <w:pPr>
+              <w:spacing w:line="276" w:lineRule="auto"/>
               <w:cnfStyle w:val="000000100000" w:firstRow="0" w:lastRow="0" w:firstColumn="0" w:lastColumn="0" w:oddVBand="0" w:evenVBand="0" w:oddHBand="1" w:evenHBand="0" w:firstRowFirstColumn="0" w:firstRowLastColumn="0" w:lastRowFirstColumn="0" w:lastRowLastColumn="0"/>
+              <w:rPr>
+                <w:color w:val="833C0B" w:themeColor="accent2" w:themeShade="80"/>
+              </w:rPr>
             </w:pPr>
             <w:proofErr w:type="spellStart"/>
             <w:proofErr w:type="gramStart"/>
             <w:r>
+              <w:rPr>
+                <w:color w:val="833C0B" w:themeColor="accent2" w:themeShade="80"/>
+              </w:rPr>
               <w:t>setMetaProperty</w:t>
             </w:r>
             <w:proofErr w:type="spellEnd"/>
             <w:r>
+              <w:rPr>
+                <w:color w:val="833C0B" w:themeColor="accent2" w:themeShade="80"/>
+              </w:rPr>
               <w:t>(</w:t>
             </w:r>
             <w:proofErr w:type="gramEnd"/>
             <w:r>
+              <w:rPr>
+                <w:color w:val="833C0B" w:themeColor="accent2" w:themeShade="80"/>
+              </w:rPr>
               <w:t>String property, String content)</w:t>
             </w:r>
           </w:p>
@@ -2868,27 +3114,46 @@
           </w:tcPr>
           <w:p>
             <w:pPr>
+              <w:spacing w:line="276" w:lineRule="auto"/>
               <w:cnfStyle w:val="000000000000" w:firstRow="0" w:lastRow="0" w:firstColumn="0" w:lastColumn="0" w:oddVBand="0" w:evenVBand="0" w:oddHBand="0" w:evenHBand="0" w:firstRowFirstColumn="0" w:firstRowLastColumn="0" w:lastRowFirstColumn="0" w:lastRowLastColumn="0"/>
+              <w:rPr>
+                <w:color w:val="833C0B" w:themeColor="accent2" w:themeShade="80"/>
+              </w:rPr>
             </w:pPr>
             <w:proofErr w:type="spellStart"/>
             <w:proofErr w:type="gramStart"/>
             <w:r>
+              <w:rPr>
+                <w:color w:val="833C0B" w:themeColor="accent2" w:themeShade="80"/>
+              </w:rPr>
               <w:t>setMetaHttpEquiv</w:t>
             </w:r>
             <w:proofErr w:type="spellEnd"/>
             <w:r>
+              <w:rPr>
+                <w:color w:val="833C0B" w:themeColor="accent2" w:themeShade="80"/>
+              </w:rPr>
               <w:t>(</w:t>
             </w:r>
             <w:proofErr w:type="gramEnd"/>
             <w:r>
+              <w:rPr>
+                <w:color w:val="833C0B" w:themeColor="accent2" w:themeShade="80"/>
+              </w:rPr>
               <w:t xml:space="preserve">String </w:t>
             </w:r>
             <w:proofErr w:type="spellStart"/>
             <w:r>
+              <w:rPr>
+                <w:color w:val="833C0B" w:themeColor="accent2" w:themeShade="80"/>
+              </w:rPr>
               <w:t>http_equiv</w:t>
             </w:r>
             <w:proofErr w:type="spellEnd"/>
             <w:r>
+              <w:rPr>
+                <w:color w:val="833C0B" w:themeColor="accent2" w:themeShade="80"/>
+              </w:rPr>
               <w:t>, String content)</w:t>
             </w:r>
           </w:p>
@@ -2948,19 +3213,32 @@
           </w:tcPr>
           <w:p>
             <w:pPr>
+              <w:spacing w:line="276" w:lineRule="auto"/>
               <w:cnfStyle w:val="000000100000" w:firstRow="0" w:lastRow="0" w:firstColumn="0" w:lastColumn="0" w:oddVBand="0" w:evenVBand="0" w:oddHBand="1" w:evenHBand="0" w:firstRowFirstColumn="0" w:firstRowLastColumn="0" w:lastRowFirstColumn="0" w:lastRowLastColumn="0"/>
+              <w:rPr>
+                <w:color w:val="833C0B" w:themeColor="accent2" w:themeShade="80"/>
+              </w:rPr>
             </w:pPr>
             <w:proofErr w:type="spellStart"/>
             <w:proofErr w:type="gramStart"/>
             <w:r>
+              <w:rPr>
+                <w:color w:val="833C0B" w:themeColor="accent2" w:themeShade="80"/>
+              </w:rPr>
               <w:t>setMetaCharset</w:t>
             </w:r>
             <w:proofErr w:type="spellEnd"/>
             <w:r>
+              <w:rPr>
+                <w:color w:val="833C0B" w:themeColor="accent2" w:themeShade="80"/>
+              </w:rPr>
               <w:t>(</w:t>
             </w:r>
             <w:proofErr w:type="gramEnd"/>
             <w:r>
+              <w:rPr>
+                <w:color w:val="833C0B" w:themeColor="accent2" w:themeShade="80"/>
+              </w:rPr>
               <w:t>String charset)</w:t>
             </w:r>
           </w:p>
@@ -2992,6 +3270,7 @@
                 <w:b w:val="0"/>
                 <w:bCs w:val="0"/>
               </w:rPr>
+              <w:lastRenderedPageBreak/>
               <w:t>p</w:t>
             </w:r>
             <w:r>
@@ -3009,19 +3288,32 @@
           </w:tcPr>
           <w:p>
             <w:pPr>
+              <w:spacing w:line="276" w:lineRule="auto"/>
               <w:cnfStyle w:val="000000000000" w:firstRow="0" w:lastRow="0" w:firstColumn="0" w:lastColumn="0" w:oddVBand="0" w:evenVBand="0" w:oddHBand="0" w:evenHBand="0" w:firstRowFirstColumn="0" w:firstRowLastColumn="0" w:lastRowFirstColumn="0" w:lastRowLastColumn="0"/>
+              <w:rPr>
+                <w:color w:val="833C0B" w:themeColor="accent2" w:themeShade="80"/>
+              </w:rPr>
             </w:pPr>
             <w:proofErr w:type="spellStart"/>
             <w:proofErr w:type="gramStart"/>
             <w:r>
+              <w:rPr>
+                <w:color w:val="833C0B" w:themeColor="accent2" w:themeShade="80"/>
+              </w:rPr>
               <w:t>setMetaDataAsHTML</w:t>
             </w:r>
             <w:proofErr w:type="spellEnd"/>
             <w:r>
+              <w:rPr>
+                <w:color w:val="833C0B" w:themeColor="accent2" w:themeShade="80"/>
+              </w:rPr>
               <w:t>(</w:t>
             </w:r>
             <w:proofErr w:type="gramEnd"/>
             <w:r>
+              <w:rPr>
+                <w:color w:val="833C0B" w:themeColor="accent2" w:themeShade="80"/>
+              </w:rPr>
               <w:t>String html)</w:t>
             </w:r>
           </w:p>
@@ -3056,7 +3348,6 @@
                 <w:b w:val="0"/>
                 <w:bCs w:val="0"/>
               </w:rPr>
-              <w:lastRenderedPageBreak/>
               <w:t>p</w:t>
             </w:r>
             <w:r>
@@ -3074,35 +3365,60 @@
           </w:tcPr>
           <w:p>
             <w:pPr>
+              <w:spacing w:line="276" w:lineRule="auto"/>
               <w:cnfStyle w:val="000000100000" w:firstRow="0" w:lastRow="0" w:firstColumn="0" w:lastColumn="0" w:oddVBand="0" w:evenVBand="0" w:oddHBand="1" w:evenHBand="0" w:firstRowFirstColumn="0" w:firstRowLastColumn="0" w:lastRowFirstColumn="0" w:lastRowLastColumn="0"/>
+              <w:rPr>
+                <w:color w:val="833C0B" w:themeColor="accent2" w:themeShade="80"/>
+              </w:rPr>
             </w:pPr>
             <w:proofErr w:type="spellStart"/>
             <w:proofErr w:type="gramStart"/>
             <w:r>
+              <w:rPr>
+                <w:color w:val="833C0B" w:themeColor="accent2" w:themeShade="80"/>
+              </w:rPr>
               <w:t>setLink</w:t>
             </w:r>
             <w:proofErr w:type="spellEnd"/>
             <w:r>
+              <w:rPr>
+                <w:color w:val="833C0B" w:themeColor="accent2" w:themeShade="80"/>
+              </w:rPr>
               <w:t>(</w:t>
             </w:r>
             <w:proofErr w:type="gramEnd"/>
             <w:r>
+              <w:rPr>
+                <w:color w:val="833C0B" w:themeColor="accent2" w:themeShade="80"/>
+              </w:rPr>
               <w:t xml:space="preserve">String </w:t>
             </w:r>
             <w:proofErr w:type="spellStart"/>
             <w:r>
+              <w:rPr>
+                <w:color w:val="833C0B" w:themeColor="accent2" w:themeShade="80"/>
+              </w:rPr>
               <w:t>rel</w:t>
             </w:r>
             <w:proofErr w:type="spellEnd"/>
             <w:r>
+              <w:rPr>
+                <w:color w:val="833C0B" w:themeColor="accent2" w:themeShade="80"/>
+              </w:rPr>
               <w:t xml:space="preserve">, String </w:t>
             </w:r>
             <w:proofErr w:type="spellStart"/>
             <w:r>
+              <w:rPr>
+                <w:color w:val="833C0B" w:themeColor="accent2" w:themeShade="80"/>
+              </w:rPr>
               <w:t>href</w:t>
             </w:r>
             <w:proofErr w:type="spellEnd"/>
             <w:r>
+              <w:rPr>
+                <w:color w:val="833C0B" w:themeColor="accent2" w:themeShade="80"/>
+              </w:rPr>
               <w:t>)</w:t>
             </w:r>
           </w:p>
@@ -3167,35 +3483,60 @@
           </w:tcPr>
           <w:p>
             <w:pPr>
+              <w:spacing w:line="276" w:lineRule="auto"/>
               <w:cnfStyle w:val="000000000000" w:firstRow="0" w:lastRow="0" w:firstColumn="0" w:lastColumn="0" w:oddVBand="0" w:evenVBand="0" w:oddHBand="0" w:evenHBand="0" w:firstRowFirstColumn="0" w:firstRowLastColumn="0" w:lastRowFirstColumn="0" w:lastRowLastColumn="0"/>
+              <w:rPr>
+                <w:color w:val="833C0B" w:themeColor="accent2" w:themeShade="80"/>
+              </w:rPr>
             </w:pPr>
             <w:proofErr w:type="spellStart"/>
             <w:proofErr w:type="gramStart"/>
             <w:r>
+              <w:rPr>
+                <w:color w:val="833C0B" w:themeColor="accent2" w:themeShade="80"/>
+              </w:rPr>
               <w:t>setLink</w:t>
             </w:r>
             <w:proofErr w:type="spellEnd"/>
             <w:r>
+              <w:rPr>
+                <w:color w:val="833C0B" w:themeColor="accent2" w:themeShade="80"/>
+              </w:rPr>
               <w:t>(</w:t>
             </w:r>
             <w:proofErr w:type="gramEnd"/>
             <w:r>
+              <w:rPr>
+                <w:color w:val="833C0B" w:themeColor="accent2" w:themeShade="80"/>
+              </w:rPr>
               <w:t xml:space="preserve">String </w:t>
             </w:r>
             <w:proofErr w:type="spellStart"/>
             <w:r>
+              <w:rPr>
+                <w:color w:val="833C0B" w:themeColor="accent2" w:themeShade="80"/>
+              </w:rPr>
               <w:t>rel</w:t>
             </w:r>
             <w:proofErr w:type="spellEnd"/>
             <w:r>
+              <w:rPr>
+                <w:color w:val="833C0B" w:themeColor="accent2" w:themeShade="80"/>
+              </w:rPr>
               <w:t xml:space="preserve">, String </w:t>
             </w:r>
             <w:proofErr w:type="spellStart"/>
             <w:r>
+              <w:rPr>
+                <w:color w:val="833C0B" w:themeColor="accent2" w:themeShade="80"/>
+              </w:rPr>
               <w:t>href</w:t>
             </w:r>
             <w:proofErr w:type="spellEnd"/>
             <w:r>
+              <w:rPr>
+                <w:color w:val="833C0B" w:themeColor="accent2" w:themeShade="80"/>
+              </w:rPr>
               <w:t>, String title)</w:t>
             </w:r>
           </w:p>
@@ -3263,35 +3604,60 @@
           </w:tcPr>
           <w:p>
             <w:pPr>
+              <w:spacing w:line="276" w:lineRule="auto"/>
               <w:cnfStyle w:val="000000100000" w:firstRow="0" w:lastRow="0" w:firstColumn="0" w:lastColumn="0" w:oddVBand="0" w:evenVBand="0" w:oddHBand="1" w:evenHBand="0" w:firstRowFirstColumn="0" w:firstRowLastColumn="0" w:lastRowFirstColumn="0" w:lastRowLastColumn="0"/>
+              <w:rPr>
+                <w:color w:val="833C0B" w:themeColor="accent2" w:themeShade="80"/>
+              </w:rPr>
             </w:pPr>
             <w:proofErr w:type="spellStart"/>
             <w:proofErr w:type="gramStart"/>
             <w:r>
+              <w:rPr>
+                <w:color w:val="833C0B" w:themeColor="accent2" w:themeShade="80"/>
+              </w:rPr>
               <w:t>setLinkSize</w:t>
             </w:r>
             <w:proofErr w:type="spellEnd"/>
             <w:r>
+              <w:rPr>
+                <w:color w:val="833C0B" w:themeColor="accent2" w:themeShade="80"/>
+              </w:rPr>
               <w:t>(</w:t>
             </w:r>
             <w:proofErr w:type="gramEnd"/>
             <w:r>
+              <w:rPr>
+                <w:color w:val="833C0B" w:themeColor="accent2" w:themeShade="80"/>
+              </w:rPr>
               <w:t xml:space="preserve">String </w:t>
             </w:r>
             <w:proofErr w:type="spellStart"/>
             <w:r>
+              <w:rPr>
+                <w:color w:val="833C0B" w:themeColor="accent2" w:themeShade="80"/>
+              </w:rPr>
               <w:t>rel</w:t>
             </w:r>
             <w:proofErr w:type="spellEnd"/>
             <w:r>
+              <w:rPr>
+                <w:color w:val="833C0B" w:themeColor="accent2" w:themeShade="80"/>
+              </w:rPr>
               <w:t xml:space="preserve">, String </w:t>
             </w:r>
             <w:proofErr w:type="spellStart"/>
             <w:r>
+              <w:rPr>
+                <w:color w:val="833C0B" w:themeColor="accent2" w:themeShade="80"/>
+              </w:rPr>
               <w:t>href</w:t>
             </w:r>
             <w:proofErr w:type="spellEnd"/>
             <w:r>
+              <w:rPr>
+                <w:color w:val="833C0B" w:themeColor="accent2" w:themeShade="80"/>
+              </w:rPr>
               <w:t>, String sizes)</w:t>
             </w:r>
           </w:p>
@@ -3356,35 +3722,60 @@
           </w:tcPr>
           <w:p>
             <w:pPr>
+              <w:spacing w:line="276" w:lineRule="auto"/>
               <w:cnfStyle w:val="000000000000" w:firstRow="0" w:lastRow="0" w:firstColumn="0" w:lastColumn="0" w:oddVBand="0" w:evenVBand="0" w:oddHBand="0" w:evenHBand="0" w:firstRowFirstColumn="0" w:firstRowLastColumn="0" w:lastRowFirstColumn="0" w:lastRowLastColumn="0"/>
+              <w:rPr>
+                <w:color w:val="833C0B" w:themeColor="accent2" w:themeShade="80"/>
+              </w:rPr>
             </w:pPr>
             <w:proofErr w:type="spellStart"/>
             <w:proofErr w:type="gramStart"/>
             <w:r>
+              <w:rPr>
+                <w:color w:val="833C0B" w:themeColor="accent2" w:themeShade="80"/>
+              </w:rPr>
               <w:t>setLinkSize</w:t>
             </w:r>
             <w:proofErr w:type="spellEnd"/>
             <w:r>
+              <w:rPr>
+                <w:color w:val="833C0B" w:themeColor="accent2" w:themeShade="80"/>
+              </w:rPr>
               <w:t>(</w:t>
             </w:r>
             <w:proofErr w:type="gramEnd"/>
             <w:r>
+              <w:rPr>
+                <w:color w:val="833C0B" w:themeColor="accent2" w:themeShade="80"/>
+              </w:rPr>
               <w:t xml:space="preserve">String </w:t>
             </w:r>
             <w:proofErr w:type="spellStart"/>
             <w:r>
+              <w:rPr>
+                <w:color w:val="833C0B" w:themeColor="accent2" w:themeShade="80"/>
+              </w:rPr>
               <w:t>rel</w:t>
             </w:r>
             <w:proofErr w:type="spellEnd"/>
             <w:r>
+              <w:rPr>
+                <w:color w:val="833C0B" w:themeColor="accent2" w:themeShade="80"/>
+              </w:rPr>
               <w:t xml:space="preserve">, String </w:t>
             </w:r>
             <w:proofErr w:type="spellStart"/>
             <w:r>
+              <w:rPr>
+                <w:color w:val="833C0B" w:themeColor="accent2" w:themeShade="80"/>
+              </w:rPr>
               <w:t>href</w:t>
             </w:r>
             <w:proofErr w:type="spellEnd"/>
             <w:r>
+              <w:rPr>
+                <w:color w:val="833C0B" w:themeColor="accent2" w:themeShade="80"/>
+              </w:rPr>
               <w:t>, String sizes, String title)</w:t>
             </w:r>
           </w:p>
@@ -3452,8 +3843,10 @@
           </w:tcPr>
           <w:p>
             <w:pPr>
+              <w:spacing w:line="276" w:lineRule="auto"/>
               <w:cnfStyle w:val="000000100000" w:firstRow="0" w:lastRow="0" w:firstColumn="0" w:lastColumn="0" w:oddVBand="0" w:evenVBand="0" w:oddHBand="1" w:evenHBand="0" w:firstRowFirstColumn="0" w:firstRowLastColumn="0" w:lastRowFirstColumn="0" w:lastRowLastColumn="0"/>
               <w:rPr>
+                <w:color w:val="833C0B" w:themeColor="accent2" w:themeShade="80"/>
                 <w:lang w:val="nb-NO"/>
               </w:rPr>
             </w:pPr>
@@ -3461,6 +3854,7 @@
             <w:proofErr w:type="gramStart"/>
             <w:r>
               <w:rPr>
+                <w:color w:val="833C0B" w:themeColor="accent2" w:themeShade="80"/>
                 <w:lang w:val="nb-NO"/>
               </w:rPr>
               <w:t>setLinkType</w:t>
@@ -3468,6 +3862,7 @@
             <w:proofErr w:type="spellEnd"/>
             <w:r>
               <w:rPr>
+                <w:color w:val="833C0B" w:themeColor="accent2" w:themeShade="80"/>
                 <w:lang w:val="nb-NO"/>
               </w:rPr>
               <w:t>(</w:t>
@@ -3476,6 +3871,7 @@
             <w:proofErr w:type="gramEnd"/>
             <w:r>
               <w:rPr>
+                <w:color w:val="833C0B" w:themeColor="accent2" w:themeShade="80"/>
                 <w:lang w:val="nb-NO"/>
               </w:rPr>
               <w:t>String</w:t>
@@ -3483,6 +3879,7 @@
             <w:proofErr w:type="spellEnd"/>
             <w:r>
               <w:rPr>
+                <w:color w:val="833C0B" w:themeColor="accent2" w:themeShade="80"/>
                 <w:lang w:val="nb-NO"/>
               </w:rPr>
               <w:t xml:space="preserve"> </w:t>
@@ -3490,6 +3887,7 @@
             <w:proofErr w:type="spellStart"/>
             <w:r>
               <w:rPr>
+                <w:color w:val="833C0B" w:themeColor="accent2" w:themeShade="80"/>
                 <w:lang w:val="nb-NO"/>
               </w:rPr>
               <w:t>rel</w:t>
@@ -3497,6 +3895,7 @@
             <w:proofErr w:type="spellEnd"/>
             <w:r>
               <w:rPr>
+                <w:color w:val="833C0B" w:themeColor="accent2" w:themeShade="80"/>
                 <w:lang w:val="nb-NO"/>
               </w:rPr>
               <w:t xml:space="preserve">, </w:t>
@@ -3504,6 +3903,7 @@
             <w:proofErr w:type="spellStart"/>
             <w:r>
               <w:rPr>
+                <w:color w:val="833C0B" w:themeColor="accent2" w:themeShade="80"/>
                 <w:lang w:val="nb-NO"/>
               </w:rPr>
               <w:t>String</w:t>
@@ -3511,6 +3911,7 @@
             <w:proofErr w:type="spellEnd"/>
             <w:r>
               <w:rPr>
+                <w:color w:val="833C0B" w:themeColor="accent2" w:themeShade="80"/>
                 <w:lang w:val="nb-NO"/>
               </w:rPr>
               <w:t xml:space="preserve"> </w:t>
@@ -3518,6 +3919,7 @@
             <w:proofErr w:type="spellStart"/>
             <w:r>
               <w:rPr>
+                <w:color w:val="833C0B" w:themeColor="accent2" w:themeShade="80"/>
                 <w:lang w:val="nb-NO"/>
               </w:rPr>
               <w:t>href</w:t>
@@ -3525,6 +3927,7 @@
             <w:proofErr w:type="spellEnd"/>
             <w:r>
               <w:rPr>
+                <w:color w:val="833C0B" w:themeColor="accent2" w:themeShade="80"/>
                 <w:lang w:val="nb-NO"/>
               </w:rPr>
               <w:t xml:space="preserve">, </w:t>
@@ -3532,6 +3935,7 @@
             <w:proofErr w:type="spellStart"/>
             <w:r>
               <w:rPr>
+                <w:color w:val="833C0B" w:themeColor="accent2" w:themeShade="80"/>
                 <w:lang w:val="nb-NO"/>
               </w:rPr>
               <w:t>String</w:t>
@@ -3539,6 +3943,7 @@
             <w:proofErr w:type="spellEnd"/>
             <w:r>
               <w:rPr>
+                <w:color w:val="833C0B" w:themeColor="accent2" w:themeShade="80"/>
                 <w:lang w:val="nb-NO"/>
               </w:rPr>
               <w:t xml:space="preserve"> type)</w:t>
@@ -3605,35 +4010,60 @@
           </w:tcPr>
           <w:p>
             <w:pPr>
+              <w:spacing w:line="276" w:lineRule="auto"/>
               <w:cnfStyle w:val="000000000000" w:firstRow="0" w:lastRow="0" w:firstColumn="0" w:lastColumn="0" w:oddVBand="0" w:evenVBand="0" w:oddHBand="0" w:evenHBand="0" w:firstRowFirstColumn="0" w:firstRowLastColumn="0" w:lastRowFirstColumn="0" w:lastRowLastColumn="0"/>
+              <w:rPr>
+                <w:color w:val="833C0B" w:themeColor="accent2" w:themeShade="80"/>
+              </w:rPr>
             </w:pPr>
             <w:proofErr w:type="spellStart"/>
             <w:proofErr w:type="gramStart"/>
             <w:r>
+              <w:rPr>
+                <w:color w:val="833C0B" w:themeColor="accent2" w:themeShade="80"/>
+              </w:rPr>
               <w:t>setLinkType</w:t>
             </w:r>
             <w:proofErr w:type="spellEnd"/>
             <w:r>
+              <w:rPr>
+                <w:color w:val="833C0B" w:themeColor="accent2" w:themeShade="80"/>
+              </w:rPr>
               <w:t>(</w:t>
             </w:r>
             <w:proofErr w:type="gramEnd"/>
             <w:r>
+              <w:rPr>
+                <w:color w:val="833C0B" w:themeColor="accent2" w:themeShade="80"/>
+              </w:rPr>
               <w:t xml:space="preserve">String </w:t>
             </w:r>
             <w:proofErr w:type="spellStart"/>
             <w:r>
+              <w:rPr>
+                <w:color w:val="833C0B" w:themeColor="accent2" w:themeShade="80"/>
+              </w:rPr>
               <w:t>rel</w:t>
             </w:r>
             <w:proofErr w:type="spellEnd"/>
             <w:r>
+              <w:rPr>
+                <w:color w:val="833C0B" w:themeColor="accent2" w:themeShade="80"/>
+              </w:rPr>
               <w:t xml:space="preserve">, String </w:t>
             </w:r>
             <w:proofErr w:type="spellStart"/>
             <w:r>
+              <w:rPr>
+                <w:color w:val="833C0B" w:themeColor="accent2" w:themeShade="80"/>
+              </w:rPr>
               <w:t>href</w:t>
             </w:r>
             <w:proofErr w:type="spellEnd"/>
             <w:r>
+              <w:rPr>
+                <w:color w:val="833C0B" w:themeColor="accent2" w:themeShade="80"/>
+              </w:rPr>
               <w:t>, String type, String title)</w:t>
             </w:r>
           </w:p>
@@ -3701,8 +4131,10 @@
           </w:tcPr>
           <w:p>
             <w:pPr>
+              <w:spacing w:line="276" w:lineRule="auto"/>
               <w:cnfStyle w:val="000000100000" w:firstRow="0" w:lastRow="0" w:firstColumn="0" w:lastColumn="0" w:oddVBand="0" w:evenVBand="0" w:oddHBand="1" w:evenHBand="0" w:firstRowFirstColumn="0" w:firstRowLastColumn="0" w:lastRowFirstColumn="0" w:lastRowLastColumn="0"/>
               <w:rPr>
+                <w:color w:val="833C0B" w:themeColor="accent2" w:themeShade="80"/>
                 <w:lang w:val="nb-NO"/>
               </w:rPr>
             </w:pPr>
@@ -3710,6 +4142,7 @@
             <w:proofErr w:type="gramStart"/>
             <w:r>
               <w:rPr>
+                <w:color w:val="833C0B" w:themeColor="accent2" w:themeShade="80"/>
                 <w:lang w:val="nb-NO"/>
               </w:rPr>
               <w:t>setLinkMedia</w:t>
@@ -3717,6 +4150,7 @@
             <w:proofErr w:type="spellEnd"/>
             <w:r>
               <w:rPr>
+                <w:color w:val="833C0B" w:themeColor="accent2" w:themeShade="80"/>
                 <w:lang w:val="nb-NO"/>
               </w:rPr>
               <w:t>(</w:t>
@@ -3725,6 +4159,7 @@
             <w:proofErr w:type="gramEnd"/>
             <w:r>
               <w:rPr>
+                <w:color w:val="833C0B" w:themeColor="accent2" w:themeShade="80"/>
                 <w:lang w:val="nb-NO"/>
               </w:rPr>
               <w:t>String</w:t>
@@ -3732,6 +4167,7 @@
             <w:proofErr w:type="spellEnd"/>
             <w:r>
               <w:rPr>
+                <w:color w:val="833C0B" w:themeColor="accent2" w:themeShade="80"/>
                 <w:lang w:val="nb-NO"/>
               </w:rPr>
               <w:t xml:space="preserve"> </w:t>
@@ -3739,6 +4175,7 @@
             <w:proofErr w:type="spellStart"/>
             <w:r>
               <w:rPr>
+                <w:color w:val="833C0B" w:themeColor="accent2" w:themeShade="80"/>
                 <w:lang w:val="nb-NO"/>
               </w:rPr>
               <w:t>rel</w:t>
@@ -3746,6 +4183,7 @@
             <w:proofErr w:type="spellEnd"/>
             <w:r>
               <w:rPr>
+                <w:color w:val="833C0B" w:themeColor="accent2" w:themeShade="80"/>
                 <w:lang w:val="nb-NO"/>
               </w:rPr>
               <w:t xml:space="preserve">, </w:t>
@@ -3753,6 +4191,7 @@
             <w:proofErr w:type="spellStart"/>
             <w:r>
               <w:rPr>
+                <w:color w:val="833C0B" w:themeColor="accent2" w:themeShade="80"/>
                 <w:lang w:val="nb-NO"/>
               </w:rPr>
               <w:t>String</w:t>
@@ -3760,6 +4199,7 @@
             <w:proofErr w:type="spellEnd"/>
             <w:r>
               <w:rPr>
+                <w:color w:val="833C0B" w:themeColor="accent2" w:themeShade="80"/>
                 <w:lang w:val="nb-NO"/>
               </w:rPr>
               <w:t xml:space="preserve"> </w:t>
@@ -3767,6 +4207,7 @@
             <w:proofErr w:type="spellStart"/>
             <w:r>
               <w:rPr>
+                <w:color w:val="833C0B" w:themeColor="accent2" w:themeShade="80"/>
                 <w:lang w:val="nb-NO"/>
               </w:rPr>
               <w:t>href</w:t>
@@ -3774,6 +4215,7 @@
             <w:proofErr w:type="spellEnd"/>
             <w:r>
               <w:rPr>
+                <w:color w:val="833C0B" w:themeColor="accent2" w:themeShade="80"/>
                 <w:lang w:val="nb-NO"/>
               </w:rPr>
               <w:t xml:space="preserve">, </w:t>
@@ -3781,6 +4223,7 @@
             <w:proofErr w:type="spellStart"/>
             <w:r>
               <w:rPr>
+                <w:color w:val="833C0B" w:themeColor="accent2" w:themeShade="80"/>
                 <w:lang w:val="nb-NO"/>
               </w:rPr>
               <w:t>String</w:t>
@@ -3788,6 +4231,7 @@
             <w:proofErr w:type="spellEnd"/>
             <w:r>
               <w:rPr>
+                <w:color w:val="833C0B" w:themeColor="accent2" w:themeShade="80"/>
                 <w:lang w:val="nb-NO"/>
               </w:rPr>
               <w:t xml:space="preserve"> type, </w:t>
@@ -3795,6 +4239,7 @@
             <w:proofErr w:type="spellStart"/>
             <w:r>
               <w:rPr>
+                <w:color w:val="833C0B" w:themeColor="accent2" w:themeShade="80"/>
                 <w:lang w:val="nb-NO"/>
               </w:rPr>
               <w:t>String</w:t>
@@ -3802,6 +4247,7 @@
             <w:proofErr w:type="spellEnd"/>
             <w:r>
               <w:rPr>
+                <w:color w:val="833C0B" w:themeColor="accent2" w:themeShade="80"/>
                 <w:lang w:val="nb-NO"/>
               </w:rPr>
               <w:t xml:space="preserve"> media)</w:t>
@@ -3868,35 +4314,60 @@
           </w:tcPr>
           <w:p>
             <w:pPr>
+              <w:spacing w:line="276" w:lineRule="auto"/>
               <w:cnfStyle w:val="000000000000" w:firstRow="0" w:lastRow="0" w:firstColumn="0" w:lastColumn="0" w:oddVBand="0" w:evenVBand="0" w:oddHBand="0" w:evenHBand="0" w:firstRowFirstColumn="0" w:firstRowLastColumn="0" w:lastRowFirstColumn="0" w:lastRowLastColumn="0"/>
+              <w:rPr>
+                <w:color w:val="833C0B" w:themeColor="accent2" w:themeShade="80"/>
+              </w:rPr>
             </w:pPr>
             <w:proofErr w:type="spellStart"/>
             <w:proofErr w:type="gramStart"/>
             <w:r>
+              <w:rPr>
+                <w:color w:val="833C0B" w:themeColor="accent2" w:themeShade="80"/>
+              </w:rPr>
               <w:t>setLinkMedia</w:t>
             </w:r>
             <w:proofErr w:type="spellEnd"/>
             <w:r>
+              <w:rPr>
+                <w:color w:val="833C0B" w:themeColor="accent2" w:themeShade="80"/>
+              </w:rPr>
               <w:t>(</w:t>
             </w:r>
             <w:proofErr w:type="gramEnd"/>
             <w:r>
+              <w:rPr>
+                <w:color w:val="833C0B" w:themeColor="accent2" w:themeShade="80"/>
+              </w:rPr>
               <w:t xml:space="preserve">String </w:t>
             </w:r>
             <w:proofErr w:type="spellStart"/>
             <w:r>
+              <w:rPr>
+                <w:color w:val="833C0B" w:themeColor="accent2" w:themeShade="80"/>
+              </w:rPr>
               <w:t>rel</w:t>
             </w:r>
             <w:proofErr w:type="spellEnd"/>
             <w:r>
+              <w:rPr>
+                <w:color w:val="833C0B" w:themeColor="accent2" w:themeShade="80"/>
+              </w:rPr>
               <w:t xml:space="preserve">, String </w:t>
             </w:r>
             <w:proofErr w:type="spellStart"/>
             <w:r>
+              <w:rPr>
+                <w:color w:val="833C0B" w:themeColor="accent2" w:themeShade="80"/>
+              </w:rPr>
               <w:t>href</w:t>
             </w:r>
             <w:proofErr w:type="spellEnd"/>
             <w:r>
+              <w:rPr>
+                <w:color w:val="833C0B" w:themeColor="accent2" w:themeShade="80"/>
+              </w:rPr>
               <w:t>, String type, String media, String title)</w:t>
             </w:r>
           </w:p>

</xml_diff>